<commit_message>
Updated template fields and layout.
</commit_message>
<xml_diff>
--- a/parkpasses/management/templates/RetailerGroupInvoiceTemplate.docx
+++ b/parkpasses/management/templates/RetailerGroupInvoiceTemplate.docx
@@ -101,7 +101,25 @@
           <w:sz w:val="18"/>
           <w:szCs w:val="18"/>
         </w:rPr>
-        <w:t>{{ organisation.address_line_2 }}</w:t>
+        <w:t>{%</w:t>
+      </w:r>
+      <w:r>
+        <w:rPr>
+          <w:rFonts w:cs="Arial" w:ascii="Arial Nova Light" w:hAnsi="Arial Nova Light"/>
+          <w:color w:val="464646"/>
+          <w:sz w:val="18"/>
+          <w:szCs w:val="18"/>
+        </w:rPr>
+        <w:t>p</w:t>
+      </w:r>
+      <w:r>
+        <w:rPr>
+          <w:rFonts w:cs="Arial" w:ascii="Arial Nova Light" w:hAnsi="Arial Nova Light"/>
+          <w:color w:val="464646"/>
+          <w:sz w:val="18"/>
+          <w:szCs w:val="18"/>
+        </w:rPr>
+        <w:t xml:space="preserve"> if organisation.address_line_2 %}</w:t>
       </w:r>
     </w:p>
     <w:p>
@@ -121,7 +139,7 @@
           <w:sz w:val="18"/>
           <w:szCs w:val="18"/>
         </w:rPr>
-        <w:t>{{ organisation.suburb }} {{ organisation.state }} {{ organisation.postcode }}</w:t>
+        <w:t>{{ organisation.address_line_2 }}</w:t>
       </w:r>
     </w:p>
     <w:p>
@@ -137,22 +155,29 @@
       <w:r>
         <w:rPr>
           <w:rFonts w:cs="Arial" w:ascii="Arial Nova Light" w:hAnsi="Arial Nova Light"/>
-          <w:b w:val="false"/>
-          <w:bCs w:val="false"/>
-          <w:color w:val="464646"/>
-          <w:sz w:val="18"/>
-          <w:szCs w:val="18"/>
-        </w:rPr>
-        <w:t>ABN:</w:t>
-      </w:r>
-      <w:r>
-        <w:rPr>
-          <w:rFonts w:cs="Arial" w:ascii="Arial Nova Light" w:hAnsi="Arial Nova Light"/>
-          <w:color w:val="464646"/>
-          <w:sz w:val="18"/>
-          <w:szCs w:val="18"/>
-        </w:rPr>
-        <w:t>{{ organisation.abn }}</w:t>
+          <w:color w:val="464646"/>
+          <w:sz w:val="18"/>
+          <w:szCs w:val="18"/>
+        </w:rPr>
+        <w:t>{%</w:t>
+      </w:r>
+      <w:r>
+        <w:rPr>
+          <w:rFonts w:cs="Arial" w:ascii="Arial Nova Light" w:hAnsi="Arial Nova Light"/>
+          <w:color w:val="464646"/>
+          <w:sz w:val="18"/>
+          <w:szCs w:val="18"/>
+        </w:rPr>
+        <w:t>p</w:t>
+      </w:r>
+      <w:r>
+        <w:rPr>
+          <w:rFonts w:cs="Arial" w:ascii="Arial Nova Light" w:hAnsi="Arial Nova Light"/>
+          <w:color w:val="464646"/>
+          <w:sz w:val="18"/>
+          <w:szCs w:val="18"/>
+        </w:rPr>
+        <w:t xml:space="preserve"> endif %}</w:t>
       </w:r>
     </w:p>
     <w:p>
@@ -161,19 +186,18 @@
         <w:spacing w:before="0" w:after="120"/>
         <w:contextualSpacing/>
         <w:rPr>
-          <w:rFonts w:ascii="Arial Nova Light" w:hAnsi="Arial Nova Light" w:cs="Arial"/>
-          <w:color w:val="464646"/>
-          <w:sz w:val="20"/>
-          <w:szCs w:val="20"/>
-        </w:rPr>
-      </w:pPr>
-      <w:r>
-        <w:rPr>
-          <w:rFonts w:cs="Arial" w:ascii="Arial Nova Light" w:hAnsi="Arial Nova Light"/>
-          <w:color w:val="464646"/>
-          <w:sz w:val="20"/>
-          <w:szCs w:val="20"/>
-        </w:rPr>
+          <w:sz w:val="18"/>
+          <w:szCs w:val="18"/>
+        </w:rPr>
+      </w:pPr>
+      <w:r>
+        <w:rPr>
+          <w:rFonts w:cs="Arial" w:ascii="Arial Nova Light" w:hAnsi="Arial Nova Light"/>
+          <w:color w:val="464646"/>
+          <w:sz w:val="18"/>
+          <w:szCs w:val="18"/>
+        </w:rPr>
+        <w:t>{{ organisation.suburb }} {{ organisation.state }} {{ organisation.postcode }}</w:t>
       </w:r>
     </w:p>
     <w:p>
@@ -182,40 +206,47 @@
         <w:spacing w:before="0" w:after="120"/>
         <w:contextualSpacing/>
         <w:rPr>
-          <w:rFonts w:ascii="Arial" w:hAnsi="Arial" w:cs="Arial"/>
-          <w:color w:val="464646"/>
-          <w:sz w:val="20"/>
-          <w:szCs w:val="20"/>
-        </w:rPr>
-      </w:pPr>
-      <w:r>
-        <w:rPr>
-          <w:rFonts w:cs="Arial" w:ascii="Arial Nova Light" w:hAnsi="Arial Nova Light"/>
-          <w:b/>
-          <w:bCs/>
-          <w:color w:val="464646"/>
-          <w:sz w:val="20"/>
-          <w:szCs w:val="20"/>
-        </w:rPr>
-        <w:t>Date:</w:t>
-      </w:r>
-      <w:r>
-        <w:rPr>
-          <w:rFonts w:cs="Arial" w:ascii="Arial Nova Light" w:hAnsi="Arial Nova Light"/>
-          <w:color w:val="464646"/>
-          <w:sz w:val="20"/>
-          <w:szCs w:val="20"/>
-        </w:rPr>
-        <w:tab/>
-      </w:r>
-      <w:r>
-        <w:rPr>
-          <w:rFonts w:cs="Arial" w:ascii="Arial Nova Light" w:hAnsi="Arial Nova Light"/>
-          <w:color w:val="464646"/>
-          <w:sz w:val="18"/>
-          <w:szCs w:val="18"/>
-        </w:rPr>
-        <w:t xml:space="preserve">{{ date </w:t>
+          <w:sz w:val="18"/>
+          <w:szCs w:val="18"/>
+        </w:rPr>
+      </w:pPr>
+      <w:r>
+        <w:rPr>
+          <w:rFonts w:cs="Arial" w:ascii="Arial Nova Light" w:hAnsi="Arial Nova Light"/>
+          <w:b w:val="false"/>
+          <w:bCs w:val="false"/>
+          <w:color w:val="464646"/>
+          <w:sz w:val="18"/>
+          <w:szCs w:val="18"/>
+        </w:rPr>
+        <w:t>ABN:</w:t>
+      </w:r>
+      <w:r>
+        <w:rPr>
+          <w:rFonts w:cs="Arial" w:ascii="Arial Nova Light" w:hAnsi="Arial Nova Light"/>
+          <w:color w:val="464646"/>
+          <w:sz w:val="18"/>
+          <w:szCs w:val="18"/>
+        </w:rPr>
+        <w:t>{{ organisation.</w:t>
+      </w:r>
+      <w:r>
+        <w:rPr>
+          <w:rFonts w:cs="Arial" w:ascii="Arial Nova Light" w:hAnsi="Arial Nova Light"/>
+          <w:color w:val="464646"/>
+          <w:sz w:val="18"/>
+          <w:szCs w:val="18"/>
+        </w:rPr>
+        <w:t>ABN</w:t>
+      </w:r>
+      <w:r>
+        <w:rPr>
+          <w:rFonts w:cs="Arial" w:ascii="Arial Nova Light" w:hAnsi="Arial Nova Light"/>
+          <w:color w:val="464646"/>
+          <w:sz w:val="18"/>
+          <w:szCs w:val="18"/>
+        </w:rPr>
+        <w:t xml:space="preserve"> }}</w:t>
       </w:r>
     </w:p>
     <w:p>
@@ -245,7 +276,7 @@
         <w:spacing w:before="0" w:after="120"/>
         <w:contextualSpacing/>
         <w:rPr>
-          <w:rFonts w:ascii="Arial Nova Light" w:hAnsi="Arial Nova Light" w:cs="Arial"/>
+          <w:rFonts w:ascii="Arial" w:hAnsi="Arial" w:cs="Arial"/>
           <w:color w:val="464646"/>
           <w:sz w:val="20"/>
           <w:szCs w:val="20"/>
@@ -260,7 +291,7 @@
           <w:sz w:val="20"/>
           <w:szCs w:val="20"/>
         </w:rPr>
-        <w:t>To:</w:t>
+        <w:t>Date:</w:t>
       </w:r>
       <w:r>
         <w:rPr>
@@ -278,27 +309,7 @@
           <w:sz w:val="18"/>
           <w:szCs w:val="18"/>
         </w:rPr>
-        <w:t xml:space="preserve">{{ </w:t>
-      </w:r>
-      <w:r>
-        <w:rPr>
-          <w:rFonts w:eastAsia="Calibri" w:cs="Arial" w:ascii="Arial Nova Light" w:hAnsi="Arial Nova Light"/>
-          <w:color w:val="464646"/>
-          <w:kern w:val="0"/>
-          <w:sz w:val="18"/>
-          <w:szCs w:val="18"/>
-          <w:lang w:val="en-AU" w:eastAsia="en-US" w:bidi="ar-SA"/>
-        </w:rPr>
-        <w:t>retailer_group.name</w:t>
-      </w:r>
-      <w:r>
-        <w:rPr>
-          <w:rFonts w:cs="Arial" w:ascii="Arial Nova Light" w:hAnsi="Arial Nova Light"/>
-          <w:color w:val="464646"/>
-          <w:sz w:val="18"/>
-          <w:szCs w:val="18"/>
-        </w:rPr>
-        <w:t xml:space="preserve"> }}</w:t>
+        <w:t>{{ date }}</w:t>
       </w:r>
     </w:p>
     <w:p>
@@ -307,19 +318,19 @@
         <w:spacing w:before="0" w:after="120"/>
         <w:contextualSpacing/>
         <w:rPr>
-          <w:sz w:val="18"/>
-          <w:szCs w:val="18"/>
-        </w:rPr>
-      </w:pPr>
-      <w:r>
-        <w:rPr>
-          <w:rFonts w:cs="Arial" w:ascii="Arial Nova Light" w:hAnsi="Arial Nova Light"/>
-          <w:color w:val="464646"/>
-          <w:sz w:val="18"/>
-          <w:szCs w:val="18"/>
-        </w:rPr>
-        <w:tab/>
-        <w:t>{{ retailer_group.address_line_1 }}</w:t>
+          <w:rFonts w:ascii="Arial Nova Light" w:hAnsi="Arial Nova Light" w:cs="Arial"/>
+          <w:color w:val="464646"/>
+          <w:sz w:val="20"/>
+          <w:szCs w:val="20"/>
+        </w:rPr>
+      </w:pPr>
+      <w:r>
+        <w:rPr>
+          <w:rFonts w:cs="Arial" w:ascii="Arial Nova Light" w:hAnsi="Arial Nova Light"/>
+          <w:color w:val="464646"/>
+          <w:sz w:val="20"/>
+          <w:szCs w:val="20"/>
+        </w:rPr>
       </w:r>
     </w:p>
     <w:p>
@@ -328,6 +339,118 @@
         <w:spacing w:before="0" w:after="120"/>
         <w:contextualSpacing/>
         <w:rPr>
+          <w:rFonts w:ascii="Arial Nova Light" w:hAnsi="Arial Nova Light" w:cs="Arial"/>
+          <w:color w:val="464646"/>
+          <w:sz w:val="20"/>
+          <w:szCs w:val="20"/>
+        </w:rPr>
+      </w:pPr>
+      <w:r>
+        <w:rPr>
+          <w:rFonts w:cs="Arial" w:ascii="Arial Nova Light" w:hAnsi="Arial Nova Light"/>
+          <w:b/>
+          <w:bCs/>
+          <w:color w:val="464646"/>
+          <w:sz w:val="20"/>
+          <w:szCs w:val="20"/>
+        </w:rPr>
+        <w:t>To:</w:t>
+      </w:r>
+      <w:r>
+        <w:rPr>
+          <w:rFonts w:cs="Arial" w:ascii="Arial Nova Light" w:hAnsi="Arial Nova Light"/>
+          <w:color w:val="464646"/>
+          <w:sz w:val="20"/>
+          <w:szCs w:val="20"/>
+        </w:rPr>
+        <w:tab/>
+      </w:r>
+      <w:r>
+        <w:rPr>
+          <w:rFonts w:cs="Arial" w:ascii="Arial Nova Light" w:hAnsi="Arial Nova Light"/>
+          <w:color w:val="464646"/>
+          <w:sz w:val="18"/>
+          <w:szCs w:val="18"/>
+        </w:rPr>
+        <w:t xml:space="preserve">{{ </w:t>
+      </w:r>
+      <w:r>
+        <w:rPr>
+          <w:rFonts w:eastAsia="Calibri" w:cs="Arial" w:ascii="Arial Nova Light" w:hAnsi="Arial Nova Light"/>
+          <w:color w:val="464646"/>
+          <w:kern w:val="0"/>
+          <w:sz w:val="18"/>
+          <w:szCs w:val="18"/>
+          <w:lang w:val="en-AU" w:eastAsia="en-US" w:bidi="ar-SA"/>
+        </w:rPr>
+        <w:t>retailer_group.name</w:t>
+      </w:r>
+      <w:r>
+        <w:rPr>
+          <w:rFonts w:cs="Arial" w:ascii="Arial Nova Light" w:hAnsi="Arial Nova Light"/>
+          <w:color w:val="464646"/>
+          <w:sz w:val="18"/>
+          <w:szCs w:val="18"/>
+        </w:rPr>
+        <w:t xml:space="preserve"> }}</w:t>
+      </w:r>
+    </w:p>
+    <w:p>
+      <w:pPr>
+        <w:pStyle w:val="Normal"/>
+        <w:spacing w:before="0" w:after="120"/>
+        <w:contextualSpacing/>
+        <w:rPr>
+          <w:sz w:val="18"/>
+          <w:szCs w:val="18"/>
+        </w:rPr>
+      </w:pPr>
+      <w:r>
+        <w:rPr>
+          <w:rFonts w:cs="Arial" w:ascii="Arial Nova Light" w:hAnsi="Arial Nova Light"/>
+          <w:color w:val="464646"/>
+          <w:sz w:val="18"/>
+          <w:szCs w:val="18"/>
+        </w:rPr>
+        <w:tab/>
+        <w:t>{{ retailer_group.address_line_1 }}</w:t>
+      </w:r>
+    </w:p>
+    <w:p>
+      <w:pPr>
+        <w:pStyle w:val="Normal"/>
+        <w:spacing w:before="0" w:after="120"/>
+        <w:contextualSpacing/>
+        <w:rPr>
+          <w:sz w:val="18"/>
+          <w:szCs w:val="18"/>
+        </w:rPr>
+      </w:pPr>
+      <w:r>
+        <w:rPr>
+          <w:rFonts w:cs="Arial" w:ascii="Arial Nova Light" w:hAnsi="Arial Nova Light"/>
+          <w:color w:val="464646"/>
+          <w:sz w:val="18"/>
+          <w:szCs w:val="18"/>
+        </w:rPr>
+        <w:tab/>
+      </w:r>
+      <w:r>
+        <w:rPr>
+          <w:rFonts w:cs="Arial" w:ascii="Arial Nova Light" w:hAnsi="Arial Nova Light"/>
+          <w:color w:val="464646"/>
+          <w:sz w:val="18"/>
+          <w:szCs w:val="18"/>
+        </w:rPr>
+        <w:t>{%p if retailer_group.address_line_2 %}</w:t>
+      </w:r>
+    </w:p>
+    <w:p>
+      <w:pPr>
+        <w:pStyle w:val="Normal"/>
+        <w:spacing w:before="0" w:after="120"/>
+        <w:contextualSpacing/>
+        <w:rPr>
           <w:sz w:val="18"/>
           <w:szCs w:val="18"/>
         </w:rPr>
@@ -341,6 +464,35 @@
         </w:rPr>
         <w:tab/>
         <w:t>{{ retailer_group.address_line_2 }}</w:t>
+      </w:r>
+    </w:p>
+    <w:p>
+      <w:pPr>
+        <w:pStyle w:val="Normal"/>
+        <w:spacing w:before="0" w:after="120"/>
+        <w:contextualSpacing/>
+        <w:rPr>
+          <w:sz w:val="18"/>
+          <w:szCs w:val="18"/>
+        </w:rPr>
+      </w:pPr>
+      <w:r>
+        <w:rPr>
+          <w:rFonts w:cs="Arial" w:ascii="Arial Nova Light" w:hAnsi="Arial Nova Light"/>
+          <w:color w:val="464646"/>
+          <w:sz w:val="18"/>
+          <w:szCs w:val="18"/>
+        </w:rPr>
+        <w:tab/>
+      </w:r>
+      <w:r>
+        <w:rPr>
+          <w:rFonts w:cs="Arial" w:ascii="Arial Nova Light" w:hAnsi="Arial Nova Light"/>
+          <w:color w:val="464646"/>
+          <w:sz w:val="18"/>
+          <w:szCs w:val="18"/>
+        </w:rPr>
+        <w:t>{%p endif %}</w:t>
       </w:r>
     </w:p>
     <w:p>
@@ -412,7 +564,7 @@
     </w:p>
     <w:tbl>
       <w:tblPr>
-        <w:tblW w:w="9026" w:type="dxa"/>
+        <w:tblW w:w="9024" w:type="dxa"/>
         <w:jc w:val="left"/>
         <w:tblInd w:w="0" w:type="dxa"/>
         <w:tblCellMar>
@@ -424,7 +576,7 @@
       </w:tblPr>
       <w:tblGrid>
         <w:gridCol w:w="2256"/>
-        <w:gridCol w:w="2257"/>
+        <w:gridCol w:w="2256"/>
         <w:gridCol w:w="2256"/>
         <w:gridCol w:w="2256"/>
       </w:tblGrid>
@@ -466,7 +618,7 @@
         </w:tc>
         <w:tc>
           <w:tcPr>
-            <w:tcW w:w="2257" w:type="dxa"/>
+            <w:tcW w:w="2256" w:type="dxa"/>
             <w:tcBorders>
               <w:top w:val="single" w:sz="2" w:space="0" w:color="000000"/>
               <w:left w:val="single" w:sz="2" w:space="0" w:color="000000"/>
@@ -494,7 +646,7 @@
                 <w:sz w:val="18"/>
                 <w:szCs w:val="18"/>
               </w:rPr>
-              <w:t>Unit Price</w:t>
+              <w:t>Date of Sale</w:t>
             </w:r>
           </w:p>
         </w:tc>
@@ -568,30 +720,11 @@
           </w:p>
         </w:tc>
       </w:tr>
-    </w:tbl>
-    <w:tbl>
-      <w:tblPr>
-        <w:tblW w:w="9026" w:type="dxa"/>
-        <w:jc w:val="left"/>
-        <w:tblInd w:w="0" w:type="dxa"/>
-        <w:tblCellMar>
-          <w:top w:w="55" w:type="dxa"/>
-          <w:left w:w="55" w:type="dxa"/>
-          <w:bottom w:w="55" w:type="dxa"/>
-          <w:right w:w="55" w:type="dxa"/>
-        </w:tblCellMar>
-      </w:tblPr>
-      <w:tblGrid>
-        <w:gridCol w:w="2256"/>
-        <w:gridCol w:w="2256"/>
-        <w:gridCol w:w="2256"/>
-        <w:gridCol w:w="2257"/>
-      </w:tblGrid>
       <w:tr>
         <w:trPr/>
         <w:tc>
           <w:tcPr>
-            <w:tcW w:w="9025" w:type="dxa"/>
+            <w:tcW w:w="9024" w:type="dxa"/>
             <w:gridSpan w:val="4"/>
             <w:tcBorders>
               <w:top w:val="single" w:sz="2" w:space="0" w:color="000000"/>
@@ -637,12 +770,8 @@
               <w:spacing w:before="0" w:after="0"/>
               <w:ind w:hanging="0"/>
               <w:rPr>
-                <w:rFonts w:ascii="Arial Nova" w:hAnsi="Arial Nova" w:eastAsia="Calibri" w:cs="Arial"/>
-                <w:color w:val="000000"/>
-                <w:kern w:val="0"/>
-                <w:sz w:val="18"/>
-                <w:szCs w:val="18"/>
-                <w:lang w:val="en-AU" w:eastAsia="en-US" w:bidi="ar-SA"/>
+                <w:sz w:val="16"/>
+                <w:szCs w:val="16"/>
               </w:rPr>
             </w:pPr>
             <w:r>
@@ -650,8 +779,8 @@
                 <w:rFonts w:eastAsia="Calibri" w:cs="Arial" w:ascii="Arial Nova" w:hAnsi="Arial Nova"/>
                 <w:color w:val="000000"/>
                 <w:kern w:val="0"/>
-                <w:sz w:val="18"/>
-                <w:szCs w:val="18"/>
+                <w:sz w:val="16"/>
+                <w:szCs w:val="16"/>
                 <w:lang w:val="en-AU" w:eastAsia="en-US" w:bidi="ar-SA"/>
               </w:rPr>
               <w:t>{{ o.order_number }}</w:t>
@@ -671,23 +800,61 @@
               <w:pStyle w:val="Normal"/>
               <w:spacing w:before="0" w:after="0"/>
               <w:ind w:hanging="0"/>
-              <w:rPr>
-                <w:rFonts w:ascii="Arial Nova" w:hAnsi="Arial Nova" w:cs="Arial"/>
-                <w:color w:val="464646"/>
-                <w:sz w:val="18"/>
-                <w:szCs w:val="18"/>
-              </w:rPr>
+              <w:rPr/>
             </w:pPr>
             <w:r>
               <w:rPr>
                 <w:rFonts w:eastAsia="Calibri" w:cs="Arial" w:ascii="Arial Nova" w:hAnsi="Arial Nova"/>
                 <w:color w:val="000000"/>
                 <w:kern w:val="0"/>
-                <w:sz w:val="18"/>
-                <w:szCs w:val="18"/>
+                <w:sz w:val="16"/>
+                <w:szCs w:val="16"/>
                 <w:lang w:val="en-AU" w:eastAsia="en-US" w:bidi="ar-SA"/>
               </w:rPr>
-              <w:t>{{ o.total_display }}</w:t>
+              <w:t>{{o.datetime_created</w:t>
+            </w:r>
+            <w:r>
+              <w:rPr>
+                <w:rStyle w:val="SourceText"/>
+                <w:rFonts w:eastAsia="Calibri" w:cs="Arial" w:ascii="Arial Nova" w:hAnsi="Arial Nova"/>
+                <w:b w:val="false"/>
+                <w:i w:val="false"/>
+                <w:caps w:val="false"/>
+                <w:smallCaps w:val="false"/>
+                <w:color w:val="000000"/>
+                <w:spacing w:val="0"/>
+                <w:kern w:val="0"/>
+                <w:sz w:val="16"/>
+                <w:szCs w:val="16"/>
+                <w:lang w:val="en-AU" w:eastAsia="en-US" w:bidi="ar-SA"/>
+              </w:rPr>
+              <w:t>.strftime('%d-%m-%Y')</w:t>
+            </w:r>
+          </w:p>
+          <w:p>
+            <w:pPr>
+              <w:pStyle w:val="Normal"/>
+              <w:spacing w:before="0" w:after="0"/>
+              <w:ind w:hanging="0"/>
+              <w:rPr>
+                <w:rFonts w:ascii="Arial Nova" w:hAnsi="Arial Nova" w:eastAsia="Calibri" w:cs="Arial"/>
+                <w:color w:val="000000"/>
+                <w:kern w:val="0"/>
+                <w:sz w:val="16"/>
+                <w:szCs w:val="16"/>
+                <w:lang w:val="en-AU" w:eastAsia="en-US" w:bidi="ar-SA"/>
+              </w:rPr>
+            </w:pPr>
+            <w:r>
+              <w:rPr>
+                <w:rFonts w:eastAsia="Calibri" w:cs="Arial" w:ascii="Arial Nova" w:hAnsi="Arial Nova"/>
+                <w:color w:val="000000"/>
+                <w:kern w:val="0"/>
+                <w:sz w:val="16"/>
+                <w:szCs w:val="16"/>
+                <w:lang w:val="en-AU" w:eastAsia="en-US" w:bidi="ar-SA"/>
+              </w:rPr>
+              <w:t>}}</w:t>
             </w:r>
           </w:p>
         </w:tc>
@@ -705,10 +872,8 @@
               <w:spacing w:before="0" w:after="0"/>
               <w:ind w:hanging="0"/>
               <w:rPr>
-                <w:rFonts w:ascii="Arial Nova" w:hAnsi="Arial Nova" w:cs="Arial"/>
-                <w:color w:val="464646"/>
-                <w:sz w:val="18"/>
-                <w:szCs w:val="18"/>
+                <w:sz w:val="16"/>
+                <w:szCs w:val="16"/>
               </w:rPr>
             </w:pPr>
             <w:r>
@@ -716,8 +881,8 @@
                 <w:rFonts w:eastAsia="Calibri" w:cs="Arial" w:ascii="Arial Nova" w:hAnsi="Arial Nova"/>
                 <w:color w:val="000000"/>
                 <w:kern w:val="0"/>
-                <w:sz w:val="18"/>
-                <w:szCs w:val="18"/>
+                <w:sz w:val="16"/>
+                <w:szCs w:val="16"/>
                 <w:lang w:val="en-AU" w:eastAsia="en-US" w:bidi="ar-SA"/>
               </w:rPr>
               <w:t>{{ o.gst_display }}</w:t>
@@ -726,7 +891,7 @@
         </w:tc>
         <w:tc>
           <w:tcPr>
-            <w:tcW w:w="2257" w:type="dxa"/>
+            <w:tcW w:w="2256" w:type="dxa"/>
             <w:tcBorders>
               <w:left w:val="single" w:sz="2" w:space="0" w:color="000000"/>
               <w:bottom w:val="single" w:sz="2" w:space="0" w:color="000000"/>
@@ -739,10 +904,8 @@
               <w:spacing w:before="0" w:after="0"/>
               <w:ind w:hanging="0"/>
               <w:rPr>
-                <w:rFonts w:ascii="Arial Nova" w:hAnsi="Arial Nova" w:cs="Arial"/>
-                <w:color w:val="464646"/>
-                <w:sz w:val="18"/>
-                <w:szCs w:val="18"/>
+                <w:sz w:val="16"/>
+                <w:szCs w:val="16"/>
               </w:rPr>
             </w:pPr>
             <w:r>
@@ -750,8 +913,8 @@
                 <w:rFonts w:eastAsia="Calibri" w:cs="Arial" w:ascii="Arial Nova" w:hAnsi="Arial Nova"/>
                 <w:color w:val="000000"/>
                 <w:kern w:val="0"/>
-                <w:sz w:val="18"/>
-                <w:szCs w:val="18"/>
+                <w:sz w:val="16"/>
+                <w:szCs w:val="16"/>
                 <w:lang w:val="en-AU" w:eastAsia="en-US" w:bidi="ar-SA"/>
               </w:rPr>
               <w:t>{{ o.total_display }}</w:t>
@@ -763,7 +926,7 @@
         <w:trPr/>
         <w:tc>
           <w:tcPr>
-            <w:tcW w:w="9025" w:type="dxa"/>
+            <w:tcW w:w="9024" w:type="dxa"/>
             <w:gridSpan w:val="4"/>
             <w:tcBorders>
               <w:left w:val="single" w:sz="2" w:space="0" w:color="000000"/>
@@ -814,10 +977,10 @@
       </w:pPr>
       <w:r>
         <w:rPr>
-          <w:rFonts w:cs="Arial" w:ascii="Arial Nova Light" w:hAnsi="Arial Nova Light"/>
-          <w:color w:val="464646"/>
-          <w:sz w:val="20"/>
-          <w:szCs w:val="20"/>
+          <w:rFonts w:cs="Arial" w:ascii="Arial Nova" w:hAnsi="Arial Nova"/>
+          <w:color w:val="464646"/>
+          <w:sz w:val="18"/>
+          <w:szCs w:val="18"/>
         </w:rPr>
       </w:r>
     </w:p>
@@ -834,16 +997,325 @@
         </w:tblCellMar>
       </w:tblPr>
       <w:tblGrid>
-        <w:gridCol w:w="5900"/>
-        <w:gridCol w:w="3126"/>
+        <w:gridCol w:w="5438"/>
+        <w:gridCol w:w="3587"/>
       </w:tblGrid>
+      <w:tr>
+        <w:trPr>
+          <w:trHeight w:val="338" w:hRule="atLeast"/>
+        </w:trPr>
+        <w:tc>
+          <w:tcPr>
+            <w:tcW w:w="5438" w:type="dxa"/>
+            <w:tcBorders/>
+          </w:tcPr>
+          <w:p>
+            <w:pPr>
+              <w:pStyle w:val="Normal"/>
+              <w:spacing w:before="0" w:after="120"/>
+              <w:contextualSpacing/>
+              <w:jc w:val="left"/>
+              <w:rPr>
+                <w:sz w:val="18"/>
+                <w:szCs w:val="18"/>
+              </w:rPr>
+            </w:pPr>
+            <w:r>
+              <w:rPr>
+                <w:rFonts w:cs="Arial" w:ascii="Arial Nova Light" w:hAnsi="Arial Nova Light"/>
+                <w:b/>
+                <w:bCs/>
+                <w:color w:val="464646"/>
+                <w:sz w:val="18"/>
+                <w:szCs w:val="18"/>
+              </w:rPr>
+              <w:t>TOTAL SALES</w:t>
+            </w:r>
+          </w:p>
+        </w:tc>
+        <w:tc>
+          <w:tcPr>
+            <w:tcW w:w="3587" w:type="dxa"/>
+            <w:tcBorders/>
+          </w:tcPr>
+          <w:p>
+            <w:pPr>
+              <w:pStyle w:val="Normal"/>
+              <w:spacing w:before="0" w:after="120"/>
+              <w:contextualSpacing/>
+              <w:jc w:val="right"/>
+              <w:rPr>
+                <w:sz w:val="18"/>
+                <w:szCs w:val="18"/>
+              </w:rPr>
+            </w:pPr>
+            <w:r>
+              <w:rPr>
+                <w:rFonts w:cs="Arial" w:ascii="Arial Nova Light" w:hAnsi="Arial Nova Light"/>
+                <w:b/>
+                <w:bCs/>
+                <w:color w:val="464646"/>
+                <w:sz w:val="18"/>
+                <w:szCs w:val="18"/>
+              </w:rPr>
+              <w:t xml:space="preserve">{{ </w:t>
+            </w:r>
+            <w:r>
+              <w:rPr>
+                <w:rFonts w:eastAsia="Calibri" w:cs="Arial" w:ascii="Arial Nova Light" w:hAnsi="Arial Nova Light"/>
+                <w:b/>
+                <w:bCs/>
+                <w:color w:val="464646"/>
+                <w:kern w:val="0"/>
+                <w:sz w:val="18"/>
+                <w:szCs w:val="18"/>
+                <w:lang w:val="en-AU" w:eastAsia="en-US" w:bidi="ar-SA"/>
+              </w:rPr>
+              <w:t>total_sales</w:t>
+            </w:r>
+            <w:r>
+              <w:rPr>
+                <w:rFonts w:cs="Arial" w:ascii="Arial Nova Light" w:hAnsi="Arial Nova Light"/>
+                <w:b/>
+                <w:bCs/>
+                <w:color w:val="464646"/>
+                <w:sz w:val="18"/>
+                <w:szCs w:val="18"/>
+              </w:rPr>
+              <w:t xml:space="preserve"> }}</w:t>
+            </w:r>
+          </w:p>
+        </w:tc>
+      </w:tr>
       <w:tr>
         <w:trPr>
           <w:trHeight w:val="400" w:hRule="atLeast"/>
         </w:trPr>
         <w:tc>
           <w:tcPr>
-            <w:tcW w:w="5900" w:type="dxa"/>
+            <w:tcW w:w="5438" w:type="dxa"/>
+            <w:tcBorders/>
+          </w:tcPr>
+          <w:p>
+            <w:pPr>
+              <w:pStyle w:val="Normal"/>
+              <w:spacing w:before="0" w:after="120"/>
+              <w:contextualSpacing/>
+              <w:jc w:val="left"/>
+              <w:rPr>
+                <w:sz w:val="18"/>
+                <w:szCs w:val="18"/>
+              </w:rPr>
+            </w:pPr>
+            <w:r>
+              <w:rPr>
+                <w:rFonts w:cs="Arial" w:ascii="Arial Nova Light" w:hAnsi="Arial Nova Light"/>
+                <w:b/>
+                <w:bCs/>
+                <w:color w:val="464646"/>
+                <w:sz w:val="18"/>
+                <w:szCs w:val="18"/>
+              </w:rPr>
+              <w:t>COMMISSION PERCENTAGE</w:t>
+            </w:r>
+          </w:p>
+        </w:tc>
+        <w:tc>
+          <w:tcPr>
+            <w:tcW w:w="3587" w:type="dxa"/>
+            <w:tcBorders/>
+          </w:tcPr>
+          <w:p>
+            <w:pPr>
+              <w:pStyle w:val="Normal"/>
+              <w:spacing w:before="0" w:after="120"/>
+              <w:contextualSpacing/>
+              <w:jc w:val="right"/>
+              <w:rPr>
+                <w:sz w:val="18"/>
+                <w:szCs w:val="18"/>
+              </w:rPr>
+            </w:pPr>
+            <w:r>
+              <w:rPr>
+                <w:rFonts w:cs="Arial" w:ascii="Arial Nova Light" w:hAnsi="Arial Nova Light"/>
+                <w:b/>
+                <w:bCs/>
+                <w:color w:val="464646"/>
+                <w:sz w:val="18"/>
+                <w:szCs w:val="18"/>
+              </w:rPr>
+              <w:t xml:space="preserve">{{ </w:t>
+            </w:r>
+            <w:r>
+              <w:rPr>
+                <w:rFonts w:eastAsia="Calibri" w:cs="Arial" w:ascii="Arial Nova Light" w:hAnsi="Arial Nova Light"/>
+                <w:b/>
+                <w:bCs/>
+                <w:color w:val="464646"/>
+                <w:kern w:val="0"/>
+                <w:sz w:val="18"/>
+                <w:szCs w:val="18"/>
+                <w:lang w:val="en-AU" w:eastAsia="en-US" w:bidi="ar-SA"/>
+              </w:rPr>
+              <w:t>commission_percentage</w:t>
+            </w:r>
+            <w:r>
+              <w:rPr>
+                <w:rFonts w:cs="Arial" w:ascii="Arial Nova Light" w:hAnsi="Arial Nova Light"/>
+                <w:b/>
+                <w:bCs/>
+                <w:color w:val="464646"/>
+                <w:sz w:val="18"/>
+                <w:szCs w:val="18"/>
+              </w:rPr>
+              <w:t xml:space="preserve"> }} </w:t>
+            </w:r>
+          </w:p>
+        </w:tc>
+      </w:tr>
+      <w:tr>
+        <w:trPr>
+          <w:trHeight w:val="400" w:hRule="atLeast"/>
+        </w:trPr>
+        <w:tc>
+          <w:tcPr>
+            <w:tcW w:w="5438" w:type="dxa"/>
+            <w:tcBorders/>
+          </w:tcPr>
+          <w:p>
+            <w:pPr>
+              <w:pStyle w:val="Normal"/>
+              <w:spacing w:before="0" w:after="120"/>
+              <w:contextualSpacing/>
+              <w:jc w:val="left"/>
+              <w:rPr>
+                <w:sz w:val="18"/>
+                <w:szCs w:val="18"/>
+              </w:rPr>
+            </w:pPr>
+            <w:r>
+              <w:rPr>
+                <w:rFonts w:cs="Arial" w:ascii="Arial Nova Light" w:hAnsi="Arial Nova Light"/>
+                <w:b/>
+                <w:bCs/>
+                <w:color w:val="464646"/>
+                <w:sz w:val="18"/>
+                <w:szCs w:val="18"/>
+              </w:rPr>
+              <w:t>COMMISSION AMOUNT</w:t>
+            </w:r>
+          </w:p>
+        </w:tc>
+        <w:tc>
+          <w:tcPr>
+            <w:tcW w:w="3587" w:type="dxa"/>
+            <w:tcBorders/>
+          </w:tcPr>
+          <w:p>
+            <w:pPr>
+              <w:pStyle w:val="Normal"/>
+              <w:spacing w:before="0" w:after="120"/>
+              <w:contextualSpacing/>
+              <w:jc w:val="right"/>
+              <w:rPr>
+                <w:color w:val="00A933"/>
+                <w:sz w:val="18"/>
+                <w:szCs w:val="18"/>
+              </w:rPr>
+            </w:pPr>
+            <w:r>
+              <w:rPr>
+                <w:rFonts w:cs="Arial" w:ascii="Arial Nova Light" w:hAnsi="Arial Nova Light"/>
+                <w:b/>
+                <w:bCs/>
+                <w:color w:val="00A933"/>
+                <w:sz w:val="18"/>
+                <w:szCs w:val="18"/>
+              </w:rPr>
+              <w:t>{{ commission_amount }}</w:t>
+            </w:r>
+          </w:p>
+        </w:tc>
+      </w:tr>
+      <w:tr>
+        <w:trPr>
+          <w:trHeight w:val="400" w:hRule="atLeast"/>
+        </w:trPr>
+        <w:tc>
+          <w:tcPr>
+            <w:tcW w:w="5438" w:type="dxa"/>
+            <w:tcBorders/>
+          </w:tcPr>
+          <w:p>
+            <w:pPr>
+              <w:pStyle w:val="Normal"/>
+              <w:spacing w:before="0" w:after="120"/>
+              <w:contextualSpacing/>
+              <w:jc w:val="left"/>
+              <w:rPr>
+                <w:rFonts w:ascii="Arial Nova Light" w:hAnsi="Arial Nova Light" w:cs="Arial"/>
+                <w:b/>
+                <w:b/>
+                <w:bCs/>
+                <w:color w:val="464646"/>
+                <w:sz w:val="20"/>
+                <w:szCs w:val="20"/>
+              </w:rPr>
+            </w:pPr>
+            <w:r>
+              <w:rPr>
+                <w:rFonts w:cs="Arial" w:ascii="Arial Nova Light" w:hAnsi="Arial Nova Light"/>
+                <w:b/>
+                <w:bCs/>
+                <w:color w:val="464646"/>
+                <w:sz w:val="20"/>
+                <w:szCs w:val="20"/>
+              </w:rPr>
+            </w:r>
+          </w:p>
+        </w:tc>
+        <w:tc>
+          <w:tcPr>
+            <w:tcW w:w="3587" w:type="dxa"/>
+            <w:tcBorders/>
+          </w:tcPr>
+          <w:p>
+            <w:pPr>
+              <w:pStyle w:val="Normal"/>
+              <w:spacing w:before="0" w:after="120"/>
+              <w:contextualSpacing/>
+              <w:jc w:val="right"/>
+              <w:rPr>
+                <w:rFonts w:ascii="Arial Nova Light" w:hAnsi="Arial Nova Light" w:cs="Arial"/>
+                <w:b/>
+                <w:b/>
+                <w:bCs/>
+                <w:color w:val="464646"/>
+                <w:sz w:val="20"/>
+                <w:szCs w:val="20"/>
+              </w:rPr>
+            </w:pPr>
+            <w:r>
+              <w:rPr>
+                <w:rFonts w:cs="Arial" w:ascii="Arial Nova Light" w:hAnsi="Arial Nova Light"/>
+                <w:b/>
+                <w:bCs/>
+                <w:color w:val="464646"/>
+                <w:sz w:val="20"/>
+                <w:szCs w:val="20"/>
+              </w:rPr>
+            </w:r>
+          </w:p>
+        </w:tc>
+      </w:tr>
+      <w:tr>
+        <w:trPr>
+          <w:trHeight w:val="400" w:hRule="atLeast"/>
+        </w:trPr>
+        <w:tc>
+          <w:tcPr>
+            <w:tcW w:w="5438" w:type="dxa"/>
             <w:tcBorders/>
           </w:tcPr>
           <w:p>
@@ -865,24 +1337,13 @@
               </w:rPr>
               <w:t>TOTAL AMOUNT PAYABLE</w:t>
               <w:tab/>
-              <w:t xml:space="preserve"> </w:t>
-            </w:r>
-            <w:r>
-              <w:rPr>
-                <w:rFonts w:cs="Arial" w:ascii="Arial Nova Light" w:hAnsi="Arial Nova Light"/>
-                <w:b/>
-                <w:bCs/>
-                <w:color w:val="464646"/>
-                <w:sz w:val="20"/>
-                <w:szCs w:val="20"/>
-              </w:rPr>
-              <w:t>INCLUDING GST</w:t>
+              <w:t xml:space="preserve"> INCLUDING GST</w:t>
             </w:r>
           </w:p>
         </w:tc>
         <w:tc>
           <w:tcPr>
-            <w:tcW w:w="3126" w:type="dxa"/>
+            <w:tcW w:w="3587" w:type="dxa"/>
             <w:tcBorders/>
           </w:tcPr>
           <w:p>
@@ -892,13 +1353,7 @@
               <w:contextualSpacing/>
               <w:jc w:val="right"/>
               <w:rPr>
-                <w:rFonts w:ascii="Arial Nova Light" w:hAnsi="Arial Nova Light" w:cs="Arial"/>
-                <w:b/>
-                <w:b/>
-                <w:bCs/>
-                <w:color w:val="464646"/>
-                <w:sz w:val="20"/>
-                <w:szCs w:val="20"/>
+                <w:color w:val="FF0000"/>
               </w:rPr>
             </w:pPr>
             <w:r>
@@ -906,7 +1361,7 @@
                 <w:rFonts w:cs="Arial" w:ascii="Arial Nova Light" w:hAnsi="Arial Nova Light"/>
                 <w:b/>
                 <w:bCs/>
-                <w:color w:val="464646"/>
+                <w:color w:val="FF0000"/>
                 <w:sz w:val="20"/>
                 <w:szCs w:val="20"/>
               </w:rPr>
@@ -930,10 +1385,10 @@
       </w:pPr>
       <w:r>
         <w:rPr>
-          <w:rFonts w:cs="Arial" w:ascii="Arial Nova Light" w:hAnsi="Arial Nova Light"/>
-          <w:color w:val="464646"/>
-          <w:sz w:val="20"/>
-          <w:szCs w:val="20"/>
+          <w:rFonts w:cs="Arial" w:ascii="Arial Nova" w:hAnsi="Arial Nova"/>
+          <w:color w:val="464646"/>
+          <w:sz w:val="18"/>
+          <w:szCs w:val="18"/>
         </w:rPr>
       </w:r>
     </w:p>
@@ -1593,6 +2048,13 @@
       <w:u w:val="single"/>
     </w:rPr>
   </w:style>
+  <w:style w:type="character" w:styleId="SourceText">
+    <w:name w:val="Source Text"/>
+    <w:qFormat/>
+    <w:rPr>
+      <w:rFonts w:ascii="Liberation Mono" w:hAnsi="Liberation Mono" w:eastAsia="Liberation Mono" w:cs="Liberation Mono"/>
+    </w:rPr>
+  </w:style>
   <w:style w:type="paragraph" w:styleId="Heading">
     <w:name w:val="Heading"/>
     <w:basedOn w:val="Normal"/>
@@ -1701,6 +2163,19 @@
     <w:rPr>
       <w:b/>
       <w:bCs/>
+    </w:rPr>
+  </w:style>
+  <w:style w:type="paragraph" w:styleId="PreformattedText">
+    <w:name w:val="Preformatted Text"/>
+    <w:basedOn w:val="Normal"/>
+    <w:qFormat/>
+    <w:pPr>
+      <w:spacing w:before="0" w:after="0"/>
+    </w:pPr>
+    <w:rPr>
+      <w:rFonts w:ascii="Liberation Mono" w:hAnsi="Liberation Mono" w:eastAsia="Liberation Mono" w:cs="Liberation Mono"/>
+      <w:sz w:val="20"/>
+      <w:szCs w:val="20"/>
     </w:rPr>
   </w:style>
   <w:style w:type="numbering" w:styleId="NoList" w:default="1">

</xml_diff>

<commit_message>
Removed cancellations from report and invoice since we will be invoicing for all sales (and doing any refunds manualy outside the system).
</commit_message>
<xml_diff>
--- a/parkpasses/management/templates/RetailerGroupInvoiceTemplate.docx
+++ b/parkpasses/management/templates/RetailerGroupInvoiceTemplate.docx
@@ -222,12 +222,24 @@
         <w:spacing w:before="0" w:after="120"/>
         <w:contextualSpacing/>
         <w:rPr>
-          <w:rFonts w:ascii="Arial" w:hAnsi="Arial" w:cs="Arial"/>
-          <w:color w:val="464646"/>
+          <w:b/>
+          <w:b/>
+          <w:bCs/>
+        </w:rPr>
+      </w:pPr>
+      <w:r>
+        <w:rPr>
+          <w:rFonts w:eastAsia="Calibri" w:cs="Arial" w:ascii="Arial Nova Light" w:hAnsi="Arial Nova Light"/>
+          <w:b/>
+          <w:bCs/>
+          <w:color w:val="464646"/>
+          <w:kern w:val="0"/>
           <w:sz w:val="20"/>
           <w:szCs w:val="20"/>
-        </w:rPr>
-      </w:pPr>
+          <w:lang w:val="en-AU" w:eastAsia="en-US" w:bidi="ar-SA"/>
+        </w:rPr>
+        <w:t>Unique Identifier</w:t>
+      </w:r>
       <w:r>
         <w:rPr>
           <w:rFonts w:cs="Arial" w:ascii="Arial Nova Light" w:hAnsi="Arial Nova Light"/>
@@ -237,11 +249,13 @@
           <w:sz w:val="20"/>
           <w:szCs w:val="20"/>
         </w:rPr>
-        <w:t>Date:</w:t>
-      </w:r>
-      <w:r>
-        <w:rPr>
-          <w:rFonts w:cs="Arial" w:ascii="Arial Nova Light" w:hAnsi="Arial Nova Light"/>
+        <w:t>:</w:t>
+      </w:r>
+      <w:r>
+        <w:rPr>
+          <w:rFonts w:cs="Arial" w:ascii="Arial Nova Light" w:hAnsi="Arial Nova Light"/>
+          <w:b w:val="false"/>
+          <w:bCs w:val="false"/>
           <w:color w:val="464646"/>
           <w:sz w:val="20"/>
           <w:szCs w:val="20"/>
@@ -251,11 +265,76 @@
       <w:r>
         <w:rPr>
           <w:rFonts w:cs="Arial" w:ascii="Arial Nova Light" w:hAnsi="Arial Nova Light"/>
-          <w:color w:val="464646"/>
-          <w:sz w:val="18"/>
-          <w:szCs w:val="18"/>
-        </w:rPr>
-        <w:t>{{ date</w:t>
+          <w:b w:val="false"/>
+          <w:bCs w:val="false"/>
+          <w:color w:val="464646"/>
+          <w:sz w:val="20"/>
+          <w:szCs w:val="20"/>
+        </w:rPr>
+        <w:t>{{ invoice_uuid }}</w:t>
+      </w:r>
+    </w:p>
+    <w:p>
+      <w:pPr>
+        <w:pStyle w:val="Normal"/>
+        <w:spacing w:before="0" w:after="120"/>
+        <w:contextualSpacing/>
+        <w:rPr>
+          <w:rFonts w:ascii="Arial Nova Light" w:hAnsi="Arial Nova Light" w:cs="Arial"/>
+          <w:color w:val="464646"/>
+          <w:sz w:val="20"/>
+          <w:szCs w:val="20"/>
+        </w:rPr>
+      </w:pPr>
+      <w:r>
+        <w:rPr>
+          <w:rFonts w:cs="Arial" w:ascii="Arial Nova Light" w:hAnsi="Arial Nova Light"/>
+          <w:color w:val="464646"/>
+          <w:sz w:val="20"/>
+          <w:szCs w:val="20"/>
+        </w:rPr>
+      </w:r>
+    </w:p>
+    <w:p>
+      <w:pPr>
+        <w:pStyle w:val="Normal"/>
+        <w:spacing w:before="0" w:after="120"/>
+        <w:contextualSpacing/>
+        <w:rPr>
+          <w:rFonts w:ascii="Arial" w:hAnsi="Arial" w:cs="Arial"/>
+          <w:color w:val="464646"/>
+          <w:sz w:val="20"/>
+          <w:szCs w:val="20"/>
+        </w:rPr>
+      </w:pPr>
+      <w:r>
+        <w:rPr>
+          <w:rFonts w:cs="Arial" w:ascii="Arial Nova Light" w:hAnsi="Arial Nova Light"/>
+          <w:b/>
+          <w:bCs/>
+          <w:color w:val="464646"/>
+          <w:sz w:val="20"/>
+          <w:szCs w:val="20"/>
+        </w:rPr>
+        <w:t>Date Generated:</w:t>
+      </w:r>
+      <w:r>
+        <w:rPr>
+          <w:rFonts w:cs="Arial" w:ascii="Arial Nova Light" w:hAnsi="Arial Nova Light"/>
+          <w:color w:val="464646"/>
+          <w:sz w:val="20"/>
+          <w:szCs w:val="20"/>
+        </w:rPr>
+        <w:tab/>
+      </w:r>
+      <w:r>
+        <w:rPr>
+          <w:rFonts w:cs="Arial" w:ascii="Arial Nova Light" w:hAnsi="Arial Nova Light"/>
+          <w:color w:val="464646"/>
+          <w:sz w:val="18"/>
+          <w:szCs w:val="18"/>
+        </w:rPr>
+        <w:t>{{ date_generated</w:t>
       </w:r>
       <w:r>
         <w:rPr>
@@ -496,7 +575,12 @@
         </w:rPr>
       </w:pPr>
       <w:r>
-        <w:rPr/>
+        <w:rPr>
+          <w:rFonts w:cs="Arial" w:ascii="Arial Nova" w:hAnsi="Arial Nova"/>
+          <w:color w:val="464646"/>
+          <w:sz w:val="18"/>
+          <w:szCs w:val="18"/>
+        </w:rPr>
       </w:r>
     </w:p>
     <w:p>
@@ -518,7 +602,16 @@
           <w:sz w:val="18"/>
           <w:szCs w:val="18"/>
         </w:rPr>
-        <w:t>Sales</w:t>
+        <w:t>Park Passes Sales</w:t>
+      </w:r>
+      <w:r>
+        <w:rPr>
+          <w:rFonts w:cs="Arial" w:ascii="Arial Nova" w:hAnsi="Arial Nova"/>
+          <w:color w:val="464646"/>
+          <w:sz w:val="18"/>
+          <w:szCs w:val="18"/>
+        </w:rPr>
+        <w:t xml:space="preserve"> for the Month of {{ date_invoice.strftime(‘%B %Y’) }} </w:t>
       </w:r>
     </w:p>
     <w:p>
@@ -767,43 +860,7 @@
                 <w:sz w:val="18"/>
                 <w:szCs w:val="18"/>
               </w:rPr>
-              <w:t xml:space="preserve">{%tr for </w:t>
-            </w:r>
-            <w:r>
-              <w:rPr>
-                <w:rFonts w:cs="Arial" w:ascii="Arial Nova" w:hAnsi="Arial Nova"/>
-                <w:color w:val="000000"/>
-                <w:sz w:val="18"/>
-                <w:szCs w:val="18"/>
-              </w:rPr>
-              <w:t>p</w:t>
-            </w:r>
-            <w:r>
-              <w:rPr>
-                <w:rFonts w:cs="Arial" w:ascii="Arial Nova" w:hAnsi="Arial Nova"/>
-                <w:color w:val="000000"/>
-                <w:sz w:val="18"/>
-                <w:szCs w:val="18"/>
-              </w:rPr>
-              <w:t xml:space="preserve"> in </w:t>
-            </w:r>
-            <w:r>
-              <w:rPr>
-                <w:rFonts w:cs="Arial" w:ascii="Arial Nova" w:hAnsi="Arial Nova"/>
-                <w:color w:val="000000"/>
-                <w:sz w:val="18"/>
-                <w:szCs w:val="18"/>
-              </w:rPr>
-              <w:t>passes</w:t>
-            </w:r>
-            <w:r>
-              <w:rPr>
-                <w:rFonts w:cs="Arial" w:ascii="Arial Nova" w:hAnsi="Arial Nova"/>
-                <w:color w:val="000000"/>
-                <w:sz w:val="18"/>
-                <w:szCs w:val="18"/>
-              </w:rPr>
-              <w:t>%}</w:t>
+              <w:t>{%tr for p in passes%}</w:t>
             </w:r>
           </w:p>
         </w:tc>
@@ -837,51 +894,7 @@
                 <w:szCs w:val="16"/>
                 <w:lang w:val="en-AU" w:eastAsia="en-US" w:bidi="ar-SA"/>
               </w:rPr>
-              <w:t xml:space="preserve">{{ </w:t>
-            </w:r>
-            <w:r>
-              <w:rPr>
-                <w:rFonts w:eastAsia="Calibri" w:cs="Arial" w:ascii="Arial Nova" w:hAnsi="Arial Nova"/>
-                <w:color w:val="000000"/>
-                <w:kern w:val="0"/>
-                <w:sz w:val="16"/>
-                <w:szCs w:val="16"/>
-                <w:lang w:val="en-AU" w:eastAsia="en-US" w:bidi="ar-SA"/>
-              </w:rPr>
-              <w:t>p</w:t>
-            </w:r>
-            <w:r>
-              <w:rPr>
-                <w:rFonts w:eastAsia="Calibri" w:cs="Arial" w:ascii="Arial Nova" w:hAnsi="Arial Nova"/>
-                <w:color w:val="000000"/>
-                <w:kern w:val="0"/>
-                <w:sz w:val="16"/>
-                <w:szCs w:val="16"/>
-                <w:lang w:val="en-AU" w:eastAsia="en-US" w:bidi="ar-SA"/>
-              </w:rPr>
-              <w:t>.</w:t>
-            </w:r>
-            <w:r>
-              <w:rPr>
-                <w:rFonts w:eastAsia="Calibri" w:cs="Arial" w:ascii="Arial Nova" w:hAnsi="Arial Nova"/>
-                <w:color w:val="000000"/>
-                <w:kern w:val="0"/>
-                <w:sz w:val="16"/>
-                <w:szCs w:val="16"/>
-                <w:lang w:val="en-AU" w:eastAsia="en-US" w:bidi="ar-SA"/>
-              </w:rPr>
-              <w:t>pass</w:t>
-            </w:r>
-            <w:r>
-              <w:rPr>
-                <w:rFonts w:eastAsia="Calibri" w:cs="Arial" w:ascii="Arial Nova" w:hAnsi="Arial Nova"/>
-                <w:color w:val="000000"/>
-                <w:kern w:val="0"/>
-                <w:sz w:val="16"/>
-                <w:szCs w:val="16"/>
-                <w:lang w:val="en-AU" w:eastAsia="en-US" w:bidi="ar-SA"/>
-              </w:rPr>
-              <w:t>_number }}</w:t>
+              <w:t>{{ p.pass_number }}</w:t>
             </w:r>
           </w:p>
         </w:tc>
@@ -909,29 +922,7 @@
                 <w:szCs w:val="16"/>
                 <w:lang w:val="en-AU" w:eastAsia="en-US" w:bidi="ar-SA"/>
               </w:rPr>
-              <w:t>{{</w:t>
-            </w:r>
-            <w:r>
-              <w:rPr>
-                <w:rFonts w:eastAsia="Calibri" w:cs="Arial" w:ascii="Arial Nova" w:hAnsi="Arial Nova"/>
-                <w:color w:val="000000"/>
-                <w:kern w:val="0"/>
-                <w:sz w:val="16"/>
-                <w:szCs w:val="16"/>
-                <w:lang w:val="en-AU" w:eastAsia="en-US" w:bidi="ar-SA"/>
-              </w:rPr>
-              <w:t>p</w:t>
-            </w:r>
-            <w:r>
-              <w:rPr>
-                <w:rFonts w:eastAsia="Calibri" w:cs="Arial" w:ascii="Arial Nova" w:hAnsi="Arial Nova"/>
-                <w:color w:val="000000"/>
-                <w:kern w:val="0"/>
-                <w:sz w:val="16"/>
-                <w:szCs w:val="16"/>
-                <w:lang w:val="en-AU" w:eastAsia="en-US" w:bidi="ar-SA"/>
-              </w:rPr>
-              <w:t>.datetime_created</w:t>
+              <w:t>{{p.datetime_created</w:t>
             </w:r>
             <w:r>
               <w:rPr>
@@ -1005,29 +996,7 @@
                 <w:szCs w:val="16"/>
                 <w:lang w:val="en-AU" w:eastAsia="en-US" w:bidi="ar-SA"/>
               </w:rPr>
-              <w:t xml:space="preserve">{{ </w:t>
-            </w:r>
-            <w:r>
-              <w:rPr>
-                <w:rFonts w:eastAsia="Calibri" w:cs="Arial" w:ascii="Arial Nova" w:hAnsi="Arial Nova"/>
-                <w:color w:val="000000"/>
-                <w:kern w:val="0"/>
-                <w:sz w:val="16"/>
-                <w:szCs w:val="16"/>
-                <w:lang w:val="en-AU" w:eastAsia="en-US" w:bidi="ar-SA"/>
-              </w:rPr>
-              <w:t>p</w:t>
-            </w:r>
-            <w:r>
-              <w:rPr>
-                <w:rFonts w:eastAsia="Calibri" w:cs="Arial" w:ascii="Arial Nova" w:hAnsi="Arial Nova"/>
-                <w:color w:val="000000"/>
-                <w:kern w:val="0"/>
-                <w:sz w:val="16"/>
-                <w:szCs w:val="16"/>
-                <w:lang w:val="en-AU" w:eastAsia="en-US" w:bidi="ar-SA"/>
-              </w:rPr>
-              <w:t>.gst_display }}</w:t>
+              <w:t>{{ p.gst_display }}</w:t>
             </w:r>
           </w:p>
         </w:tc>
@@ -1059,51 +1028,7 @@
                 <w:szCs w:val="16"/>
                 <w:lang w:val="en-AU" w:eastAsia="en-US" w:bidi="ar-SA"/>
               </w:rPr>
-              <w:t xml:space="preserve">{{ </w:t>
-            </w:r>
-            <w:r>
-              <w:rPr>
-                <w:rFonts w:eastAsia="Calibri" w:cs="Arial" w:ascii="Arial Nova" w:hAnsi="Arial Nova"/>
-                <w:color w:val="000000"/>
-                <w:kern w:val="0"/>
-                <w:sz w:val="16"/>
-                <w:szCs w:val="16"/>
-                <w:lang w:val="en-AU" w:eastAsia="en-US" w:bidi="ar-SA"/>
-              </w:rPr>
-              <w:t>p</w:t>
-            </w:r>
-            <w:r>
-              <w:rPr>
-                <w:rFonts w:eastAsia="Calibri" w:cs="Arial" w:ascii="Arial Nova" w:hAnsi="Arial Nova"/>
-                <w:color w:val="000000"/>
-                <w:kern w:val="0"/>
-                <w:sz w:val="16"/>
-                <w:szCs w:val="16"/>
-                <w:lang w:val="en-AU" w:eastAsia="en-US" w:bidi="ar-SA"/>
-              </w:rPr>
-              <w:t>.</w:t>
-            </w:r>
-            <w:r>
-              <w:rPr>
-                <w:rFonts w:eastAsia="Calibri" w:cs="Arial" w:ascii="Arial Nova" w:hAnsi="Arial Nova"/>
-                <w:color w:val="000000"/>
-                <w:kern w:val="0"/>
-                <w:sz w:val="16"/>
-                <w:szCs w:val="16"/>
-                <w:lang w:val="en-AU" w:eastAsia="en-US" w:bidi="ar-SA"/>
-              </w:rPr>
-              <w:t>price</w:t>
-            </w:r>
-            <w:r>
-              <w:rPr>
-                <w:rFonts w:eastAsia="Calibri" w:cs="Arial" w:ascii="Arial Nova" w:hAnsi="Arial Nova"/>
-                <w:color w:val="000000"/>
-                <w:kern w:val="0"/>
-                <w:sz w:val="16"/>
-                <w:szCs w:val="16"/>
-                <w:lang w:val="en-AU" w:eastAsia="en-US" w:bidi="ar-SA"/>
-              </w:rPr>
-              <w:t>_display }}</w:t>
+              <w:t>{{ p.price_display }}</w:t>
             </w:r>
           </w:p>
         </w:tc>
@@ -1170,633 +1095,6 @@
         </w:rPr>
       </w:r>
     </w:p>
-    <w:p>
-      <w:pPr>
-        <w:pStyle w:val="Normal"/>
-        <w:spacing w:before="0" w:after="0"/>
-        <w:ind w:hanging="0"/>
-        <w:rPr>
-          <w:rFonts w:ascii="Arial Nova" w:hAnsi="Arial Nova" w:cs="Arial"/>
-          <w:color w:val="464646"/>
-          <w:sz w:val="18"/>
-          <w:szCs w:val="18"/>
-        </w:rPr>
-      </w:pPr>
-      <w:r>
-        <w:rPr>
-          <w:rFonts w:cs="Arial" w:ascii="Arial Nova" w:hAnsi="Arial Nova"/>
-          <w:color w:val="464646"/>
-          <w:sz w:val="18"/>
-          <w:szCs w:val="18"/>
-        </w:rPr>
-        <w:t>Cancellations / Refunds</w:t>
-      </w:r>
-    </w:p>
-    <w:p>
-      <w:pPr>
-        <w:pStyle w:val="Normal"/>
-        <w:spacing w:before="0" w:after="0"/>
-        <w:ind w:hanging="0"/>
-        <w:rPr>
-          <w:rFonts w:ascii="Arial Nova" w:hAnsi="Arial Nova" w:cs="Arial"/>
-          <w:color w:val="464646"/>
-          <w:sz w:val="18"/>
-          <w:szCs w:val="18"/>
-        </w:rPr>
-      </w:pPr>
-      <w:r>
-        <w:rPr>
-          <w:rFonts w:cs="Arial" w:ascii="Arial Nova" w:hAnsi="Arial Nova"/>
-          <w:color w:val="464646"/>
-          <w:sz w:val="18"/>
-          <w:szCs w:val="18"/>
-        </w:rPr>
-      </w:r>
-    </w:p>
-    <w:tbl>
-      <w:tblPr>
-        <w:tblW w:w="9024" w:type="dxa"/>
-        <w:jc w:val="left"/>
-        <w:tblInd w:w="0" w:type="dxa"/>
-        <w:tblCellMar>
-          <w:top w:w="55" w:type="dxa"/>
-          <w:left w:w="55" w:type="dxa"/>
-          <w:bottom w:w="55" w:type="dxa"/>
-          <w:right w:w="55" w:type="dxa"/>
-        </w:tblCellMar>
-      </w:tblPr>
-      <w:tblGrid>
-        <w:gridCol w:w="2256"/>
-        <w:gridCol w:w="2256"/>
-        <w:gridCol w:w="2256"/>
-        <w:gridCol w:w="2256"/>
-      </w:tblGrid>
-      <w:tr>
-        <w:trPr/>
-        <w:tc>
-          <w:tcPr>
-            <w:tcW w:w="2256" w:type="dxa"/>
-            <w:tcBorders>
-              <w:top w:val="single" w:sz="2" w:space="0" w:color="000000"/>
-              <w:left w:val="single" w:sz="2" w:space="0" w:color="000000"/>
-              <w:bottom w:val="single" w:sz="2" w:space="0" w:color="000000"/>
-            </w:tcBorders>
-          </w:tcPr>
-          <w:p>
-            <w:pPr>
-              <w:pStyle w:val="Normal"/>
-              <w:spacing w:before="0" w:after="0"/>
-              <w:ind w:hanging="0"/>
-              <w:rPr>
-                <w:rFonts w:ascii="Arial Nova" w:hAnsi="Arial Nova" w:cs="Arial"/>
-                <w:color w:val="464646"/>
-                <w:sz w:val="18"/>
-                <w:szCs w:val="18"/>
-              </w:rPr>
-            </w:pPr>
-            <w:r>
-              <w:rPr>
-                <w:rFonts w:eastAsia="Calibri" w:cs="Arial" w:ascii="Arial Nova Light" w:hAnsi="Arial Nova Light"/>
-                <w:b/>
-                <w:bCs/>
-                <w:color w:val="464646"/>
-                <w:kern w:val="0"/>
-                <w:sz w:val="18"/>
-                <w:szCs w:val="18"/>
-                <w:lang w:val="en-AU" w:eastAsia="en-US" w:bidi="ar-SA"/>
-              </w:rPr>
-              <w:t>Pass</w:t>
-            </w:r>
-            <w:r>
-              <w:rPr>
-                <w:rFonts w:cs="Arial" w:ascii="Arial Nova Light" w:hAnsi="Arial Nova Light"/>
-                <w:b/>
-                <w:bCs/>
-                <w:color w:val="464646"/>
-                <w:sz w:val="18"/>
-                <w:szCs w:val="18"/>
-              </w:rPr>
-              <w:t xml:space="preserve"> Number</w:t>
-            </w:r>
-          </w:p>
-        </w:tc>
-        <w:tc>
-          <w:tcPr>
-            <w:tcW w:w="2256" w:type="dxa"/>
-            <w:tcBorders>
-              <w:top w:val="single" w:sz="2" w:space="0" w:color="000000"/>
-              <w:left w:val="single" w:sz="2" w:space="0" w:color="000000"/>
-              <w:bottom w:val="single" w:sz="2" w:space="0" w:color="000000"/>
-            </w:tcBorders>
-          </w:tcPr>
-          <w:p>
-            <w:pPr>
-              <w:pStyle w:val="Normal"/>
-              <w:spacing w:before="0" w:after="0"/>
-              <w:ind w:hanging="0"/>
-              <w:rPr>
-                <w:rFonts w:ascii="Arial Nova" w:hAnsi="Arial Nova" w:cs="Arial"/>
-                <w:color w:val="464646"/>
-                <w:sz w:val="18"/>
-                <w:szCs w:val="18"/>
-              </w:rPr>
-            </w:pPr>
-            <w:r>
-              <w:rPr>
-                <w:rFonts w:cs="Arial" w:ascii="Arial Nova Light" w:hAnsi="Arial Nova Light"/>
-                <w:b/>
-                <w:bCs/>
-                <w:color w:val="464646"/>
-                <w:sz w:val="18"/>
-                <w:szCs w:val="18"/>
-              </w:rPr>
-              <w:t>Date of Sale</w:t>
-            </w:r>
-          </w:p>
-        </w:tc>
-        <w:tc>
-          <w:tcPr>
-            <w:tcW w:w="2256" w:type="dxa"/>
-            <w:tcBorders>
-              <w:top w:val="single" w:sz="2" w:space="0" w:color="000000"/>
-              <w:left w:val="single" w:sz="2" w:space="0" w:color="000000"/>
-              <w:bottom w:val="single" w:sz="2" w:space="0" w:color="000000"/>
-            </w:tcBorders>
-          </w:tcPr>
-          <w:p>
-            <w:pPr>
-              <w:pStyle w:val="Normal"/>
-              <w:spacing w:before="0" w:after="0"/>
-              <w:ind w:hanging="0"/>
-              <w:rPr>
-                <w:rFonts w:ascii="Arial Nova" w:hAnsi="Arial Nova" w:cs="Arial"/>
-                <w:color w:val="464646"/>
-                <w:sz w:val="18"/>
-                <w:szCs w:val="18"/>
-              </w:rPr>
-            </w:pPr>
-            <w:r>
-              <w:rPr>
-                <w:rFonts w:cs="Arial" w:ascii="Arial Nova Light" w:hAnsi="Arial Nova Light"/>
-                <w:b/>
-                <w:bCs/>
-                <w:color w:val="464646"/>
-                <w:sz w:val="18"/>
-                <w:szCs w:val="18"/>
-              </w:rPr>
-              <w:t>GST</w:t>
-            </w:r>
-          </w:p>
-        </w:tc>
-        <w:tc>
-          <w:tcPr>
-            <w:tcW w:w="2256" w:type="dxa"/>
-            <w:tcBorders>
-              <w:top w:val="single" w:sz="2" w:space="0" w:color="000000"/>
-              <w:left w:val="single" w:sz="2" w:space="0" w:color="000000"/>
-              <w:bottom w:val="single" w:sz="2" w:space="0" w:color="000000"/>
-              <w:right w:val="single" w:sz="2" w:space="0" w:color="000000"/>
-            </w:tcBorders>
-          </w:tcPr>
-          <w:p>
-            <w:pPr>
-              <w:pStyle w:val="Normal"/>
-              <w:spacing w:before="0" w:after="0"/>
-              <w:ind w:hanging="0"/>
-              <w:rPr>
-                <w:rFonts w:ascii="Arial Nova" w:hAnsi="Arial Nova" w:cs="Arial"/>
-                <w:color w:val="464646"/>
-                <w:sz w:val="18"/>
-                <w:szCs w:val="18"/>
-              </w:rPr>
-            </w:pPr>
-            <w:r>
-              <w:rPr>
-                <w:rFonts w:cs="Arial" w:ascii="Arial Nova Light" w:hAnsi="Arial Nova Light"/>
-                <w:b/>
-                <w:bCs/>
-                <w:color w:val="464646"/>
-                <w:sz w:val="18"/>
-                <w:szCs w:val="18"/>
-              </w:rPr>
-              <w:t>Total</w:t>
-            </w:r>
-          </w:p>
-        </w:tc>
-      </w:tr>
-      <w:tr>
-        <w:trPr/>
-        <w:tc>
-          <w:tcPr>
-            <w:tcW w:w="9024" w:type="dxa"/>
-            <w:gridSpan w:val="4"/>
-            <w:tcBorders>
-              <w:top w:val="single" w:sz="2" w:space="0" w:color="000000"/>
-              <w:left w:val="single" w:sz="2" w:space="0" w:color="000000"/>
-              <w:bottom w:val="single" w:sz="2" w:space="0" w:color="000000"/>
-              <w:right w:val="single" w:sz="2" w:space="0" w:color="000000"/>
-            </w:tcBorders>
-          </w:tcPr>
-          <w:p>
-            <w:pPr>
-              <w:pStyle w:val="Normal"/>
-              <w:spacing w:before="0" w:after="0"/>
-              <w:ind w:hanging="0"/>
-              <w:rPr>
-                <w:color w:val="000000"/>
-              </w:rPr>
-            </w:pPr>
-            <w:r>
-              <w:rPr>
-                <w:rFonts w:cs="Arial" w:ascii="Arial Nova" w:hAnsi="Arial Nova"/>
-                <w:color w:val="000000"/>
-                <w:sz w:val="18"/>
-                <w:szCs w:val="18"/>
-              </w:rPr>
-              <w:t xml:space="preserve">{%tr for </w:t>
-            </w:r>
-            <w:r>
-              <w:rPr>
-                <w:rFonts w:cs="Arial" w:ascii="Arial Nova" w:hAnsi="Arial Nova"/>
-                <w:color w:val="000000"/>
-                <w:sz w:val="18"/>
-                <w:szCs w:val="18"/>
-              </w:rPr>
-              <w:t>c</w:t>
-            </w:r>
-            <w:r>
-              <w:rPr>
-                <w:rFonts w:cs="Arial" w:ascii="Arial Nova" w:hAnsi="Arial Nova"/>
-                <w:color w:val="000000"/>
-                <w:sz w:val="18"/>
-                <w:szCs w:val="18"/>
-              </w:rPr>
-              <w:t xml:space="preserve"> in </w:t>
-            </w:r>
-            <w:r>
-              <w:rPr>
-                <w:rFonts w:eastAsia="Calibri" w:cs="Arial" w:ascii="Arial Nova" w:hAnsi="Arial Nova"/>
-                <w:color w:val="000000"/>
-                <w:kern w:val="0"/>
-                <w:sz w:val="18"/>
-                <w:szCs w:val="18"/>
-                <w:lang w:val="en-AU" w:eastAsia="en-US" w:bidi="ar-SA"/>
-              </w:rPr>
-              <w:t xml:space="preserve">cancellations </w:t>
-            </w:r>
-            <w:r>
-              <w:rPr>
-                <w:rFonts w:cs="Arial" w:ascii="Arial Nova" w:hAnsi="Arial Nova"/>
-                <w:color w:val="000000"/>
-                <w:sz w:val="18"/>
-                <w:szCs w:val="18"/>
-              </w:rPr>
-              <w:t>%}</w:t>
-            </w:r>
-          </w:p>
-        </w:tc>
-      </w:tr>
-      <w:tr>
-        <w:trPr/>
-        <w:tc>
-          <w:tcPr>
-            <w:tcW w:w="2256" w:type="dxa"/>
-            <w:tcBorders>
-              <w:left w:val="single" w:sz="2" w:space="0" w:color="000000"/>
-              <w:bottom w:val="single" w:sz="2" w:space="0" w:color="000000"/>
-            </w:tcBorders>
-          </w:tcPr>
-          <w:p>
-            <w:pPr>
-              <w:pStyle w:val="Normal"/>
-              <w:spacing w:before="0" w:after="0"/>
-              <w:ind w:hanging="0"/>
-              <w:rPr>
-                <w:sz w:val="16"/>
-                <w:szCs w:val="16"/>
-              </w:rPr>
-            </w:pPr>
-            <w:r>
-              <w:rPr>
-                <w:rFonts w:eastAsia="Calibri" w:cs="Arial" w:ascii="Arial Nova" w:hAnsi="Arial Nova"/>
-                <w:color w:val="000000"/>
-                <w:kern w:val="0"/>
-                <w:sz w:val="16"/>
-                <w:szCs w:val="16"/>
-                <w:lang w:val="en-AU" w:eastAsia="en-US" w:bidi="ar-SA"/>
-              </w:rPr>
-              <w:t xml:space="preserve">{{ </w:t>
-            </w:r>
-            <w:r>
-              <w:rPr>
-                <w:rFonts w:eastAsia="Calibri" w:cs="Arial" w:ascii="Arial Nova" w:hAnsi="Arial Nova"/>
-                <w:color w:val="000000"/>
-                <w:kern w:val="0"/>
-                <w:sz w:val="16"/>
-                <w:szCs w:val="16"/>
-                <w:lang w:val="en-AU" w:eastAsia="en-US" w:bidi="ar-SA"/>
-              </w:rPr>
-              <w:t>c</w:t>
-            </w:r>
-            <w:r>
-              <w:rPr>
-                <w:rFonts w:eastAsia="Calibri" w:cs="Arial" w:ascii="Arial Nova" w:hAnsi="Arial Nova"/>
-                <w:color w:val="000000"/>
-                <w:kern w:val="0"/>
-                <w:sz w:val="16"/>
-                <w:szCs w:val="16"/>
-                <w:lang w:val="en-AU" w:eastAsia="en-US" w:bidi="ar-SA"/>
-              </w:rPr>
-              <w:t>.</w:t>
-            </w:r>
-            <w:r>
-              <w:rPr>
-                <w:rFonts w:eastAsia="Calibri" w:cs="Arial" w:ascii="Arial Nova" w:hAnsi="Arial Nova"/>
-                <w:color w:val="000000"/>
-                <w:kern w:val="0"/>
-                <w:sz w:val="16"/>
-                <w:szCs w:val="16"/>
-                <w:lang w:val="en-AU" w:eastAsia="en-US" w:bidi="ar-SA"/>
-              </w:rPr>
-              <w:t>pass</w:t>
-            </w:r>
-            <w:r>
-              <w:rPr>
-                <w:rFonts w:eastAsia="Calibri" w:cs="Arial" w:ascii="Arial Nova" w:hAnsi="Arial Nova"/>
-                <w:color w:val="000000"/>
-                <w:kern w:val="0"/>
-                <w:sz w:val="16"/>
-                <w:szCs w:val="16"/>
-                <w:lang w:val="en-AU" w:eastAsia="en-US" w:bidi="ar-SA"/>
-              </w:rPr>
-              <w:t>_number }}</w:t>
-            </w:r>
-          </w:p>
-        </w:tc>
-        <w:tc>
-          <w:tcPr>
-            <w:tcW w:w="2256" w:type="dxa"/>
-            <w:tcBorders>
-              <w:left w:val="single" w:sz="2" w:space="0" w:color="000000"/>
-              <w:bottom w:val="single" w:sz="2" w:space="0" w:color="000000"/>
-            </w:tcBorders>
-          </w:tcPr>
-          <w:p>
-            <w:pPr>
-              <w:pStyle w:val="Normal"/>
-              <w:spacing w:before="0" w:after="0"/>
-              <w:ind w:hanging="0"/>
-              <w:rPr/>
-            </w:pPr>
-            <w:r>
-              <w:rPr>
-                <w:rFonts w:eastAsia="Calibri" w:cs="Arial" w:ascii="Arial Nova" w:hAnsi="Arial Nova"/>
-                <w:color w:val="000000"/>
-                <w:kern w:val="0"/>
-                <w:sz w:val="16"/>
-                <w:szCs w:val="16"/>
-                <w:lang w:val="en-AU" w:eastAsia="en-US" w:bidi="ar-SA"/>
-              </w:rPr>
-              <w:t>{{</w:t>
-            </w:r>
-            <w:r>
-              <w:rPr>
-                <w:rFonts w:eastAsia="Calibri" w:cs="Arial" w:ascii="Arial Nova" w:hAnsi="Arial Nova"/>
-                <w:color w:val="000000"/>
-                <w:kern w:val="0"/>
-                <w:sz w:val="16"/>
-                <w:szCs w:val="16"/>
-                <w:lang w:val="en-AU" w:eastAsia="en-US" w:bidi="ar-SA"/>
-              </w:rPr>
-              <w:t>c</w:t>
-            </w:r>
-            <w:r>
-              <w:rPr>
-                <w:rFonts w:eastAsia="Calibri" w:cs="Arial" w:ascii="Arial Nova" w:hAnsi="Arial Nova"/>
-                <w:color w:val="000000"/>
-                <w:kern w:val="0"/>
-                <w:sz w:val="16"/>
-                <w:szCs w:val="16"/>
-                <w:lang w:val="en-AU" w:eastAsia="en-US" w:bidi="ar-SA"/>
-              </w:rPr>
-              <w:t>.datetime_created</w:t>
-            </w:r>
-            <w:r>
-              <w:rPr>
-                <w:rStyle w:val="SourceText"/>
-                <w:rFonts w:eastAsia="Calibri" w:cs="Arial" w:ascii="Arial Nova" w:hAnsi="Arial Nova"/>
-                <w:b w:val="false"/>
-                <w:i w:val="false"/>
-                <w:caps w:val="false"/>
-                <w:smallCaps w:val="false"/>
-                <w:color w:val="000000"/>
-                <w:spacing w:val="0"/>
-                <w:kern w:val="0"/>
-                <w:sz w:val="16"/>
-                <w:szCs w:val="16"/>
-                <w:lang w:val="en-AU" w:eastAsia="en-US" w:bidi="ar-SA"/>
-              </w:rPr>
-              <w:t>.strftime('%d-%m-%Y')</w:t>
-            </w:r>
-          </w:p>
-          <w:p>
-            <w:pPr>
-              <w:pStyle w:val="Normal"/>
-              <w:spacing w:before="0" w:after="0"/>
-              <w:ind w:hanging="0"/>
-              <w:rPr>
-                <w:rFonts w:ascii="Arial Nova" w:hAnsi="Arial Nova" w:eastAsia="Calibri" w:cs="Arial"/>
-                <w:color w:val="000000"/>
-                <w:kern w:val="0"/>
-                <w:sz w:val="16"/>
-                <w:szCs w:val="16"/>
-                <w:lang w:val="en-AU" w:eastAsia="en-US" w:bidi="ar-SA"/>
-              </w:rPr>
-            </w:pPr>
-            <w:r>
-              <w:rPr>
-                <w:rFonts w:eastAsia="Calibri" w:cs="Arial" w:ascii="Arial Nova" w:hAnsi="Arial Nova"/>
-                <w:color w:val="000000"/>
-                <w:kern w:val="0"/>
-                <w:sz w:val="16"/>
-                <w:szCs w:val="16"/>
-                <w:lang w:val="en-AU" w:eastAsia="en-US" w:bidi="ar-SA"/>
-              </w:rPr>
-              <w:t>}}</w:t>
-            </w:r>
-          </w:p>
-        </w:tc>
-        <w:tc>
-          <w:tcPr>
-            <w:tcW w:w="2256" w:type="dxa"/>
-            <w:tcBorders>
-              <w:left w:val="single" w:sz="2" w:space="0" w:color="000000"/>
-              <w:bottom w:val="single" w:sz="2" w:space="0" w:color="000000"/>
-            </w:tcBorders>
-          </w:tcPr>
-          <w:p>
-            <w:pPr>
-              <w:pStyle w:val="Normal"/>
-              <w:spacing w:before="0" w:after="0"/>
-              <w:ind w:hanging="0"/>
-              <w:rPr>
-                <w:sz w:val="16"/>
-                <w:szCs w:val="16"/>
-              </w:rPr>
-            </w:pPr>
-            <w:r>
-              <w:rPr>
-                <w:rFonts w:eastAsia="Calibri" w:cs="Arial" w:ascii="Arial Nova" w:hAnsi="Arial Nova"/>
-                <w:color w:val="000000"/>
-                <w:kern w:val="0"/>
-                <w:sz w:val="16"/>
-                <w:szCs w:val="16"/>
-                <w:lang w:val="en-AU" w:eastAsia="en-US" w:bidi="ar-SA"/>
-              </w:rPr>
-              <w:t xml:space="preserve">{{ </w:t>
-            </w:r>
-            <w:r>
-              <w:rPr>
-                <w:rFonts w:eastAsia="Calibri" w:cs="Arial" w:ascii="Arial Nova" w:hAnsi="Arial Nova"/>
-                <w:color w:val="000000"/>
-                <w:kern w:val="0"/>
-                <w:sz w:val="16"/>
-                <w:szCs w:val="16"/>
-                <w:lang w:val="en-AU" w:eastAsia="en-US" w:bidi="ar-SA"/>
-              </w:rPr>
-              <w:t>c</w:t>
-            </w:r>
-            <w:r>
-              <w:rPr>
-                <w:rFonts w:eastAsia="Calibri" w:cs="Arial" w:ascii="Arial Nova" w:hAnsi="Arial Nova"/>
-                <w:color w:val="000000"/>
-                <w:kern w:val="0"/>
-                <w:sz w:val="16"/>
-                <w:szCs w:val="16"/>
-                <w:lang w:val="en-AU" w:eastAsia="en-US" w:bidi="ar-SA"/>
-              </w:rPr>
-              <w:t>.gst_display }}</w:t>
-            </w:r>
-          </w:p>
-        </w:tc>
-        <w:tc>
-          <w:tcPr>
-            <w:tcW w:w="2256" w:type="dxa"/>
-            <w:tcBorders>
-              <w:left w:val="single" w:sz="2" w:space="0" w:color="000000"/>
-              <w:bottom w:val="single" w:sz="2" w:space="0" w:color="000000"/>
-              <w:right w:val="single" w:sz="2" w:space="0" w:color="000000"/>
-            </w:tcBorders>
-          </w:tcPr>
-          <w:p>
-            <w:pPr>
-              <w:pStyle w:val="Normal"/>
-              <w:spacing w:before="0" w:after="0"/>
-              <w:ind w:hanging="0"/>
-              <w:rPr>
-                <w:sz w:val="16"/>
-                <w:szCs w:val="16"/>
-              </w:rPr>
-            </w:pPr>
-            <w:r>
-              <w:rPr>
-                <w:rFonts w:eastAsia="Calibri" w:cs="Arial" w:ascii="Arial Nova" w:hAnsi="Arial Nova"/>
-                <w:color w:val="000000"/>
-                <w:kern w:val="0"/>
-                <w:sz w:val="16"/>
-                <w:szCs w:val="16"/>
-                <w:lang w:val="en-AU" w:eastAsia="en-US" w:bidi="ar-SA"/>
-              </w:rPr>
-              <w:t xml:space="preserve">{{ </w:t>
-            </w:r>
-            <w:r>
-              <w:rPr>
-                <w:rFonts w:eastAsia="Calibri" w:cs="Arial" w:ascii="Arial Nova" w:hAnsi="Arial Nova"/>
-                <w:color w:val="000000"/>
-                <w:kern w:val="0"/>
-                <w:sz w:val="16"/>
-                <w:szCs w:val="16"/>
-                <w:lang w:val="en-AU" w:eastAsia="en-US" w:bidi="ar-SA"/>
-              </w:rPr>
-              <w:t>c</w:t>
-            </w:r>
-            <w:r>
-              <w:rPr>
-                <w:rFonts w:eastAsia="Calibri" w:cs="Arial" w:ascii="Arial Nova" w:hAnsi="Arial Nova"/>
-                <w:color w:val="000000"/>
-                <w:kern w:val="0"/>
-                <w:sz w:val="16"/>
-                <w:szCs w:val="16"/>
-                <w:lang w:val="en-AU" w:eastAsia="en-US" w:bidi="ar-SA"/>
-              </w:rPr>
-              <w:t>.</w:t>
-            </w:r>
-            <w:r>
-              <w:rPr>
-                <w:rFonts w:eastAsia="Calibri" w:cs="Arial" w:ascii="Arial Nova" w:hAnsi="Arial Nova"/>
-                <w:color w:val="000000"/>
-                <w:kern w:val="0"/>
-                <w:sz w:val="16"/>
-                <w:szCs w:val="16"/>
-                <w:lang w:val="en-AU" w:eastAsia="en-US" w:bidi="ar-SA"/>
-              </w:rPr>
-              <w:t>refund</w:t>
-            </w:r>
-            <w:r>
-              <w:rPr>
-                <w:rFonts w:eastAsia="Calibri" w:cs="Arial" w:ascii="Arial Nova" w:hAnsi="Arial Nova"/>
-                <w:color w:val="000000"/>
-                <w:kern w:val="0"/>
-                <w:sz w:val="16"/>
-                <w:szCs w:val="16"/>
-                <w:lang w:val="en-AU" w:eastAsia="en-US" w:bidi="ar-SA"/>
-              </w:rPr>
-              <w:t>_display }}</w:t>
-            </w:r>
-          </w:p>
-        </w:tc>
-      </w:tr>
-      <w:tr>
-        <w:trPr/>
-        <w:tc>
-          <w:tcPr>
-            <w:tcW w:w="9024" w:type="dxa"/>
-            <w:gridSpan w:val="4"/>
-            <w:tcBorders>
-              <w:left w:val="single" w:sz="2" w:space="0" w:color="000000"/>
-              <w:bottom w:val="single" w:sz="2" w:space="0" w:color="000000"/>
-              <w:right w:val="single" w:sz="2" w:space="0" w:color="000000"/>
-            </w:tcBorders>
-          </w:tcPr>
-          <w:p>
-            <w:pPr>
-              <w:pStyle w:val="Normal"/>
-              <w:spacing w:before="0" w:after="0"/>
-              <w:ind w:hanging="0"/>
-              <w:rPr>
-                <w:rFonts w:ascii="Arial Nova" w:hAnsi="Arial Nova" w:eastAsia="Calibri" w:cs="Arial"/>
-                <w:color w:val="000000"/>
-                <w:kern w:val="0"/>
-                <w:sz w:val="18"/>
-                <w:szCs w:val="18"/>
-                <w:lang w:val="en-AU" w:eastAsia="en-US" w:bidi="ar-SA"/>
-              </w:rPr>
-            </w:pPr>
-            <w:r>
-              <w:rPr>
-                <w:rFonts w:eastAsia="Calibri" w:cs="Arial" w:ascii="Arial Nova" w:hAnsi="Arial Nova"/>
-                <w:color w:val="000000"/>
-                <w:kern w:val="0"/>
-                <w:sz w:val="18"/>
-                <w:szCs w:val="18"/>
-                <w:lang w:val="en-AU" w:eastAsia="en-US" w:bidi="ar-SA"/>
-              </w:rPr>
-              <w:t>{%tr endfor %}</w:t>
-            </w:r>
-          </w:p>
-        </w:tc>
-      </w:tr>
-    </w:tbl>
     <w:p>
       <w:pPr>
         <w:pStyle w:val="Normal"/>
@@ -1917,87 +1215,6 @@
                 <w:szCs w:val="18"/>
               </w:rPr>
               <w:t xml:space="preserve"> }}</w:t>
-            </w:r>
-          </w:p>
-        </w:tc>
-      </w:tr>
-      <w:tr>
-        <w:trPr>
-          <w:trHeight w:val="400" w:hRule="atLeast"/>
-        </w:trPr>
-        <w:tc>
-          <w:tcPr>
-            <w:tcW w:w="5439" w:type="dxa"/>
-            <w:tcBorders/>
-          </w:tcPr>
-          <w:p>
-            <w:pPr>
-              <w:pStyle w:val="Normal"/>
-              <w:spacing w:before="0" w:after="120"/>
-              <w:contextualSpacing/>
-              <w:jc w:val="left"/>
-              <w:rPr>
-                <w:rFonts w:ascii="Arial Nova Light" w:hAnsi="Arial Nova Light" w:eastAsia="Calibri" w:cs="Arial"/>
-                <w:b/>
-                <w:b/>
-                <w:bCs/>
-                <w:color w:val="464646"/>
-                <w:kern w:val="0"/>
-                <w:sz w:val="18"/>
-                <w:szCs w:val="18"/>
-                <w:lang w:val="en-AU" w:eastAsia="en-US" w:bidi="ar-SA"/>
-              </w:rPr>
-            </w:pPr>
-            <w:r>
-              <w:rPr>
-                <w:rFonts w:eastAsia="Calibri" w:cs="Arial" w:ascii="Arial Nova Light" w:hAnsi="Arial Nova Light"/>
-                <w:b/>
-                <w:bCs/>
-                <w:color w:val="464646"/>
-                <w:kern w:val="0"/>
-                <w:sz w:val="18"/>
-                <w:szCs w:val="18"/>
-                <w:lang w:val="en-AU" w:eastAsia="en-US" w:bidi="ar-SA"/>
-              </w:rPr>
-              <w:t>TOTAL REFUNDS</w:t>
-            </w:r>
-          </w:p>
-        </w:tc>
-        <w:tc>
-          <w:tcPr>
-            <w:tcW w:w="3586" w:type="dxa"/>
-            <w:tcBorders/>
-          </w:tcPr>
-          <w:p>
-            <w:pPr>
-              <w:pStyle w:val="Normal"/>
-              <w:spacing w:before="0" w:after="120"/>
-              <w:contextualSpacing/>
-              <w:jc w:val="right"/>
-              <w:rPr>
-                <w:rFonts w:ascii="Arial Nova Light" w:hAnsi="Arial Nova Light" w:eastAsia="Calibri" w:cs="Arial"/>
-                <w:b/>
-                <w:b/>
-                <w:bCs/>
-                <w:color w:val="00A933"/>
-                <w:kern w:val="0"/>
-                <w:sz w:val="18"/>
-                <w:szCs w:val="18"/>
-                <w:lang w:val="en-AU" w:eastAsia="en-US" w:bidi="ar-SA"/>
-              </w:rPr>
-            </w:pPr>
-            <w:r>
-              <w:rPr>
-                <w:rFonts w:eastAsia="Calibri" w:cs="Arial" w:ascii="Arial Nova Light" w:hAnsi="Arial Nova Light"/>
-                <w:b/>
-                <w:bCs/>
-                <w:color w:val="00A933"/>
-                <w:kern w:val="0"/>
-                <w:sz w:val="18"/>
-                <w:szCs w:val="18"/>
-                <w:lang w:val="en-AU" w:eastAsia="en-US" w:bidi="ar-SA"/>
-              </w:rPr>
-              <w:t>{{ total_refunds }}</w:t>
             </w:r>
           </w:p>
         </w:tc>
@@ -2474,7 +1691,7 @@
     </w:r>
     <w:r>
       <w:rPr/>
-      <w:t>2</w:t>
+      <w:t>1</w:t>
     </w:r>
     <w:r>
       <w:rPr/>
@@ -2498,7 +1715,7 @@
     </w:r>
     <w:r>
       <w:rPr/>
-      <w:t>2</w:t>
+      <w:t>1</w:t>
     </w:r>
     <w:r>
       <w:rPr/>

</xml_diff>